<commit_message>
Rellenado word adicional a la entrega de EF12
</commit_message>
<xml_diff>
--- a/RESPUESTAS_PRACTICAS/EF12_CMGJ.docx
+++ b/RESPUESTAS_PRACTICAS/EF12_CMGJ.docx
@@ -20,178 +20,180 @@
         <w:t>Carlos Manuel Gómez Jiménez</w:t>
       </w:r>
     </w:p>
+    <w:p/>
     <w:p>
       <w:pPr>
         <w:pStyle w:val="Ttulo2"/>
       </w:pPr>
       <w:r>
-        <w:t>Calibración de la temperatura. Canal A10</w:t>
+        <w:t>Programación de la calibración de las muestras: EF12a</w:t>
       </w:r>
     </w:p>
     <w:p>
       <w:r>
-        <w:t xml:space="preserve">Se ha sustituido el inicio de conversión por software por un esquema basado en temporizadores para reducir la carga de la CPU y </w:t>
-      </w:r>
-      <w:r>
-        <w:t>muestrear a una frecuencia fija</w:t>
+        <w:t xml:space="preserve">Para la primera parte, se han modificado </w:t>
+      </w:r>
+      <w:r>
+        <w:t xml:space="preserve">las declaraciones de </w:t>
+      </w:r>
+      <w:r>
+        <w:t>ambas funciones con un parámetro adicional, para indicar la tensión de referencia escogida</w:t>
+      </w:r>
+      <w:r>
+        <w:t xml:space="preserve"> </w:t>
+      </w:r>
+      <w:r>
+        <w:rPr>
+          <w:color w:val="215E99" w:themeColor="text2" w:themeTint="BF"/>
+        </w:rPr>
+        <w:t>(</w:t>
+      </w:r>
+      <w:proofErr w:type="spellStart"/>
+      <w:r>
+        <w:rPr>
+          <w:color w:val="215E99" w:themeColor="text2" w:themeTint="BF"/>
+        </w:rPr>
+        <w:t>analog.h</w:t>
+      </w:r>
+      <w:proofErr w:type="spellEnd"/>
+      <w:r>
+        <w:rPr>
+          <w:color w:val="215E99" w:themeColor="text2" w:themeTint="BF"/>
+        </w:rPr>
+        <w:t xml:space="preserve"> + </w:t>
+      </w:r>
+      <w:proofErr w:type="spellStart"/>
+      <w:r>
+        <w:rPr>
+          <w:color w:val="215E99" w:themeColor="text2" w:themeTint="BF"/>
+        </w:rPr>
+        <w:t>analog.c</w:t>
+      </w:r>
+      <w:proofErr w:type="spellEnd"/>
+      <w:r>
+        <w:rPr>
+          <w:color w:val="215E99" w:themeColor="text2" w:themeTint="BF"/>
+        </w:rPr>
+        <w:t>)</w:t>
+      </w:r>
+      <w:r>
+        <w:t>. La aplicación de Qt manda un número en un determinado orden para indicar esta tensión, en el microcontrolador se ha relacionado con una variable de tipo enumerada</w:t>
+      </w:r>
+      <w:r>
+        <w:t xml:space="preserve"> </w:t>
+      </w:r>
+      <w:r>
+        <w:rPr>
+          <w:color w:val="215E99" w:themeColor="text2" w:themeTint="BF"/>
+        </w:rPr>
+        <w:t>(</w:t>
+      </w:r>
+      <w:proofErr w:type="spellStart"/>
+      <w:r>
+        <w:rPr>
+          <w:color w:val="215E99" w:themeColor="text2" w:themeTint="BF"/>
+        </w:rPr>
+        <w:t>a</w:t>
+      </w:r>
+      <w:r>
+        <w:rPr>
+          <w:color w:val="215E99" w:themeColor="text2" w:themeTint="BF"/>
+        </w:rPr>
+        <w:t>nalog.h</w:t>
+      </w:r>
+      <w:proofErr w:type="spellEnd"/>
+      <w:r>
+        <w:rPr>
+          <w:color w:val="215E99" w:themeColor="text2" w:themeTint="BF"/>
+        </w:rPr>
+        <w:t>)</w:t>
       </w:r>
       <w:r>
         <w:t>.</w:t>
       </w:r>
     </w:p>
     <w:p>
-      <w:pPr>
-        <w:numPr>
-          <w:ilvl w:val="0"/>
-          <w:numId w:val="1"/>
-        </w:numPr>
-      </w:pPr>
-      <w:r>
-        <w:rPr>
-          <w:b/>
-          <w:bCs/>
-        </w:rPr>
-        <w:t>Configuración del ADC:</w:t>
-      </w:r>
-      <w:r>
-        <w:t xml:space="preserve"> En la función AnalogConfigADC, se ha habilitado el temporizador interno de muestreo mediante</w:t>
-      </w:r>
-      <w:r>
-        <w:t xml:space="preserve"> </w:t>
-      </w:r>
-      <w:r>
-        <w:t>ADC12_A_setupSamplingTimer. Esta configuración define el tiempo de retención de forma automática una vez recibido el trigger.</w:t>
+      <w:r>
+        <w:t>En la implementación de las funciones, se adquieren primero los datos de calibración provenientes de la tabla TLV (Flash del micro). Posteriormente se realizan los cálculos necesarios, según si es calibración de temperatura o de valor de tensión, utilizando aritmética entera y desplazamientos.</w:t>
       </w:r>
     </w:p>
     <w:p>
-      <w:pPr>
-        <w:numPr>
-          <w:ilvl w:val="0"/>
-          <w:numId w:val="1"/>
-        </w:numPr>
-      </w:pPr>
-      <w:r>
-        <w:rPr>
-          <w:b/>
-          <w:bCs/>
-        </w:rPr>
-        <w:t>Sincronización con Timer B:</w:t>
-      </w:r>
-      <w:r>
-        <w:t xml:space="preserve"> Se ha configurado el </w:t>
-      </w:r>
-      <w:r>
-        <w:rPr>
-          <w:b/>
-          <w:bCs/>
-        </w:rPr>
-        <w:t>Timer B0</w:t>
-      </w:r>
-      <w:r>
-        <w:t xml:space="preserve"> en modo ascendente utilizando el registro de comparación </w:t>
-      </w:r>
-      <w:r>
-        <w:rPr>
-          <w:b/>
-          <w:bCs/>
-        </w:rPr>
-        <w:t>CCR1</w:t>
-      </w:r>
-      <w:r>
-        <w:t>. Este genera un evento periódico en modo RESET_SET que actúa como fuente de disparo para el ADC (ADC12_A_SAMPLEHOLDSOURCE_3).</w:t>
+      <w:r>
+        <w:t xml:space="preserve">La llamada a estas funciones se realiza dentro de la tarea </w:t>
+      </w:r>
+      <w:proofErr w:type="spellStart"/>
+      <w:r>
+        <w:t>ReadADCTask</w:t>
+      </w:r>
+      <w:proofErr w:type="spellEnd"/>
+      <w:r>
+        <w:t>, que actualiza los campos del comando mandado al PC.</w:t>
       </w:r>
     </w:p>
     <w:p>
       <w:pPr>
-        <w:numPr>
-          <w:ilvl w:val="0"/>
-          <w:numId w:val="1"/>
-        </w:numPr>
-      </w:pPr>
-      <w:r>
-        <w:rPr>
-          <w:b/>
-          <w:bCs/>
-        </w:rPr>
-        <w:t>Modo de Secuencia Repetida:</w:t>
-      </w:r>
-      <w:r>
-        <w:t xml:space="preserve"> Se ha implementado el modo ADC12_A_REPEATED_SEQOFCHANNELS. Esto permite que, ante un único pulso del temporizador, el ADC procese de forma autónoma la secuencia completa de seis memorias de conversión</w:t>
-      </w:r>
-      <w:r>
-        <w:t>.</w:t>
-      </w:r>
+        <w:pStyle w:val="Ttulo2"/>
+      </w:pPr>
     </w:p>
     <w:p>
       <w:pPr>
         <w:pStyle w:val="Ttulo2"/>
       </w:pPr>
       <w:r>
-        <w:t>Calibración de los valores del ADC. Canales A0 y A1</w:t>
+        <w:t>Programación de la conversión de muestras por disparo del Timer: EF12b</w:t>
       </w:r>
     </w:p>
     <w:p>
       <w:r>
-        <w:t>Para corregir las desviaciones se han actualizado las funciones de procesamiento:</w:t>
+        <w:t xml:space="preserve">En </w:t>
+      </w:r>
+      <w:proofErr w:type="spellStart"/>
+      <w:r>
+        <w:t>AnalogConfig</w:t>
+      </w:r>
+      <w:proofErr w:type="spellEnd"/>
+      <w:r>
+        <w:t xml:space="preserve">, añadimos la configuración del ADC para que use la salida del CCR1 del Timer B0 </w:t>
+      </w:r>
+      <w:r>
+        <w:t xml:space="preserve">mediante el bit 3. Esta función se llama siempre que se realice un Comando de </w:t>
+      </w:r>
+      <w:proofErr w:type="spellStart"/>
+      <w:r>
+        <w:t>ADCStop</w:t>
+      </w:r>
+      <w:proofErr w:type="spellEnd"/>
+      <w:r>
+        <w:t xml:space="preserve">, que se llama al pulsar el </w:t>
+      </w:r>
+      <w:proofErr w:type="spellStart"/>
+      <w:r>
+        <w:t>checkbox</w:t>
+      </w:r>
+      <w:proofErr w:type="spellEnd"/>
+      <w:r>
+        <w:t xml:space="preserve"> en la GUI de Qt. </w:t>
       </w:r>
     </w:p>
     <w:p>
-      <w:pPr>
-        <w:numPr>
-          <w:ilvl w:val="0"/>
-          <w:numId w:val="2"/>
-        </w:numPr>
-      </w:pPr>
-      <w:r>
-        <w:rPr>
-          <w:b/>
-          <w:bCs/>
-        </w:rPr>
-        <w:t>Gestión de Referencias:</w:t>
-      </w:r>
-      <w:r>
-        <w:t xml:space="preserve"> Se ha definido el tipo enumerado VREFS_t para permitir que el sistema </w:t>
-      </w:r>
-      <w:r>
-        <w:t>elija entre</w:t>
-      </w:r>
-      <w:r>
-        <w:t xml:space="preserve"> las referencias de 1.5V, 2.0V y 2.5V, seleccionando los coeficientes de calibración </w:t>
-      </w:r>
-      <w:r>
-        <w:t>de la tabla TLV del micro. Qué referencia se debe usar la manda en el header el comando de la aplicación de PC.</w:t>
+      <w:r>
+        <w:t>El Timer se ha configurado usando las funciones de más alto nivel que proporciona la librería, pero se podría haber realizado tal y como se hizo en la asignatura de Diseño de Sistemas Empotrados basados en Microcontroladores.</w:t>
       </w:r>
     </w:p>
     <w:p>
-      <w:pPr>
-        <w:numPr>
-          <w:ilvl w:val="0"/>
-          <w:numId w:val="2"/>
-        </w:numPr>
-      </w:pPr>
-      <w:r>
-        <w:rPr>
-          <w:b/>
-          <w:bCs/>
-        </w:rPr>
-        <w:t>Optimización Aritmética:</w:t>
-      </w:r>
-      <w:r>
-        <w:t xml:space="preserve"> Se han rediseñado las funciones AnalogTempCompensate y AnalogValueCompensate operaciones de desplazamiento de </w:t>
-      </w:r>
-      <w:r>
-        <w:t>bits y máscaras.</w:t>
-      </w:r>
-      <w:r>
-        <w:t xml:space="preserve"> </w:t>
-      </w:r>
-      <w:r>
-        <w:t>No se usan</w:t>
-      </w:r>
-      <w:r>
-        <w:t xml:space="preserve"> librerías de punto flotante, reduciendo el tiempo de ejecución y el consumo de memoria Flash.</w:t>
+      <w:r>
+        <w:t xml:space="preserve">El </w:t>
+      </w:r>
+      <w:proofErr w:type="spellStart"/>
+      <w:r>
+        <w:t>timer</w:t>
+      </w:r>
+      <w:proofErr w:type="spellEnd"/>
+      <w:r>
+        <w:t xml:space="preserve"> se ha configurado en modo Up, con el periodo que indica Qt, ACLK como fuente y valor de comparación de la mitad del periodo para tener una señal cuadrada en modo RESET_SET.</w:t>
       </w:r>
     </w:p>
+    <w:p/>
     <w:sectPr>
       <w:pgSz w:w="11906" w:h="16838"/>
       <w:pgMar w:top="1417" w:right="1701" w:bottom="1417" w:left="1701" w:header="708" w:footer="708" w:gutter="0"/>

</xml_diff>